<commit_message>
local file server commit message
</commit_message>
<xml_diff>
--- a/public/reports/cotizaciones/Quilmes-Cotizacion_fecha_22-03-2017.docx
+++ b/public/reports/cotizaciones/Quilmes-Cotizacion_fecha_22-03-2017.docx
@@ -2864,7 +2864,7 @@
             <w:r>
               <w:rPr>
        </w:rPr>
-              <w:t xml:space="preserve">Fecha estimada de entrega: </w:t>
+              <w:t xml:space="preserve">Fecha estimada de entrega: 31/03/2017</w:t>
             </w:r>
           </w:p>
         </w:tc>
@@ -3405,7 +3405,7 @@
             <w:r>
               <w:rPr>
        </w:rPr>
-              <w:t xml:space="preserve">Condiciones de venta: </w:t>
+              <w:t xml:space="preserve">Condiciones de venta: \'Cuenta Corriente\'</w:t>
             </w:r>
           </w:p>
         </w:tc>
@@ -3743,7 +3743,7 @@
             <w:r>
               <w:rPr>
        </w:rPr>
-              <w:t xml:space="preserve">Lugar de Entrega: </w:t>
+              <w:t xml:space="preserve">Lugar de Entrega: GNC Virgen del valle</w:t>
             </w:r>
           </w:p>
         </w:tc>
@@ -3774,7 +3774,7 @@
             <w:r>
               <w:rPr>
        </w:rPr>
-              <w:t xml:space="preserve">Despachar por: </w:t>
+              <w:t xml:space="preserve">Despachar por: A cargo del comprador</w:t>
             </w:r>
           </w:p>
         </w:tc>
@@ -4445,7 +4445,7 @@
                         <w:r>
                           <w:rPr>
        </w:rPr>
-                          <w:t xml:space="preserve">45</w:t>
+                          <w:t xml:space="preserve">150</w:t>
                         </w:r>
                       </w:p>
                     </w:tc>

</xml_diff>